<commit_message>
lots of changes for regression testings: -k "changeItemQuantityInCart or setup or register or removeItemFromCart or watchCart or addStore or search or login or Owner or Manager or manager or save or removeUser"
</commit_message>
<xml_diff>
--- a/doc/Model/מילון מונחים.docx
+++ b/doc/Model/מילון מונחים.docx
@@ -495,657 +495,664 @@
         </w:rPr>
         <w:t>הוספת מוצר, עריכת מוצר, מחיקת  מוצר, הוספת מנהל חנות, מחיקת מנהל חנות, צפייה בהודעות קונים, מענה להודעות קונים, הגדרת מדיניות קניה, הגדרת מדיניות הנחה.</w:t>
       </w:r>
+    </w:p>
+    <w:p>
+      <w:pPr>
+        <w:bidi/>
+        <w:ind w:left="720"/>
+        <w:jc w:val="both"/>
+        <w:rPr>
+          <w:rFonts w:asciiTheme="minorBidi" w:hAnsiTheme="minorBidi" w:cstheme="minorBidi"/>
+          <w:rtl/>
+        </w:rPr>
+      </w:pPr>
+    </w:p>
+    <w:p>
+      <w:pPr>
+        <w:bidi/>
+        <w:jc w:val="both"/>
+        <w:rPr>
+          <w:rFonts w:asciiTheme="minorBidi" w:hAnsiTheme="minorBidi" w:cstheme="minorBidi"/>
+          <w:b/>
+          <w:bCs/>
+          <w:color w:val="0000FF"/>
+          <w:sz w:val="32"/>
+          <w:szCs w:val="32"/>
+          <w:rtl/>
+        </w:rPr>
+      </w:pPr>
+      <w:r>
+        <w:rPr>
+          <w:rFonts w:asciiTheme="minorBidi" w:hAnsiTheme="minorBidi" w:cstheme="minorBidi" w:hint="cs"/>
+          <w:b/>
+          <w:bCs/>
+          <w:color w:val="0000FF"/>
+          <w:sz w:val="32"/>
+          <w:szCs w:val="32"/>
+          <w:rtl/>
+        </w:rPr>
+        <w:t>ו</w:t>
+      </w:r>
+      <w:r>
+        <w:rPr>
+          <w:rFonts w:asciiTheme="minorBidi" w:hAnsiTheme="minorBidi" w:cstheme="minorBidi"/>
+          <w:b/>
+          <w:bCs/>
+          <w:color w:val="0000FF"/>
+          <w:sz w:val="32"/>
+          <w:szCs w:val="32"/>
+          <w:rtl/>
+        </w:rPr>
+        <w:br/>
+      </w:r>
+    </w:p>
+    <w:p>
+      <w:pPr>
+        <w:bidi/>
+        <w:jc w:val="both"/>
+        <w:rPr>
+          <w:rFonts w:asciiTheme="minorBidi" w:hAnsiTheme="minorBidi" w:cstheme="minorBidi"/>
+          <w:b/>
+          <w:bCs/>
+          <w:color w:val="0000FF"/>
+          <w:sz w:val="32"/>
+          <w:szCs w:val="32"/>
+          <w:rtl/>
+        </w:rPr>
+      </w:pPr>
+      <w:r>
+        <w:rPr>
+          <w:rFonts w:asciiTheme="minorBidi" w:hAnsiTheme="minorBidi" w:cstheme="minorBidi" w:hint="cs"/>
+          <w:b/>
+          <w:bCs/>
+          <w:color w:val="0000FF"/>
+          <w:sz w:val="32"/>
+          <w:szCs w:val="32"/>
+          <w:rtl/>
+        </w:rPr>
+        <w:t>ז</w:t>
+      </w:r>
+      <w:r>
+        <w:rPr>
+          <w:rFonts w:asciiTheme="minorBidi" w:hAnsiTheme="minorBidi" w:cstheme="minorBidi"/>
+          <w:b/>
+          <w:bCs/>
+          <w:color w:val="0000FF"/>
+          <w:sz w:val="32"/>
+          <w:szCs w:val="32"/>
+          <w:rtl/>
+        </w:rPr>
+        <w:br/>
+      </w:r>
+    </w:p>
+    <w:p>
+      <w:pPr>
+        <w:bidi/>
+        <w:jc w:val="both"/>
+        <w:rPr>
+          <w:rFonts w:asciiTheme="minorBidi" w:hAnsiTheme="minorBidi" w:cstheme="minorBidi"/>
+          <w:b/>
+          <w:bCs/>
+          <w:color w:val="0000FF"/>
+          <w:sz w:val="32"/>
+          <w:szCs w:val="32"/>
+        </w:rPr>
+      </w:pPr>
+      <w:r>
+        <w:rPr>
+          <w:rFonts w:asciiTheme="minorBidi" w:hAnsiTheme="minorBidi" w:cstheme="minorBidi" w:hint="cs"/>
+          <w:b/>
+          <w:bCs/>
+          <w:color w:val="0000FF"/>
+          <w:sz w:val="32"/>
+          <w:szCs w:val="32"/>
+          <w:rtl/>
+        </w:rPr>
+        <w:t>ח</w:t>
+      </w:r>
+    </w:p>
+    <w:p>
+      <w:pPr>
+        <w:bidi/>
+        <w:ind w:left="720"/>
+        <w:jc w:val="both"/>
+        <w:rPr>
+          <w:rFonts w:asciiTheme="minorBidi" w:hAnsiTheme="minorBidi" w:cstheme="minorBidi"/>
+          <w:rtl/>
+        </w:rPr>
+      </w:pPr>
+      <w:r>
+        <w:rPr>
+          <w:rFonts w:asciiTheme="minorBidi" w:hAnsiTheme="minorBidi" w:cstheme="minorBidi" w:hint="cs"/>
+          <w:b/>
+          <w:bCs/>
+          <w:rtl/>
+        </w:rPr>
+        <w:t>חבילה</w:t>
+      </w:r>
+      <w:r>
+        <w:rPr>
+          <w:rFonts w:asciiTheme="minorBidi" w:hAnsiTheme="minorBidi" w:cstheme="minorBidi" w:hint="cs"/>
+          <w:rtl/>
+        </w:rPr>
+        <w:t xml:space="preserve"> </w:t>
+      </w:r>
+      <w:r>
+        <w:rPr>
+          <w:rFonts w:asciiTheme="minorBidi" w:hAnsiTheme="minorBidi" w:cstheme="minorBidi"/>
+          <w:rtl/>
+        </w:rPr>
+        <w:t>–</w:t>
+      </w:r>
+      <w:r>
+        <w:rPr>
+          <w:rFonts w:asciiTheme="minorBidi" w:hAnsiTheme="minorBidi" w:cstheme="minorBidi" w:hint="cs"/>
+          <w:rtl/>
+        </w:rPr>
+        <w:t xml:space="preserve"> מסופקת ללקוח בעת תהליך רכישה מוצלח. פרטיה כוללים משקל והאם מכילה מוצרים שבירים.</w:t>
+      </w:r>
+    </w:p>
+    <w:p>
+      <w:pPr>
+        <w:bidi/>
+        <w:ind w:left="720"/>
+        <w:jc w:val="both"/>
+        <w:rPr>
+          <w:rFonts w:asciiTheme="minorBidi" w:hAnsiTheme="minorBidi" w:cstheme="minorBidi"/>
+          <w:rtl/>
+        </w:rPr>
+      </w:pPr>
+      <w:r>
+        <w:rPr>
+          <w:rFonts w:asciiTheme="minorBidi" w:hAnsiTheme="minorBidi" w:cstheme="minorBidi" w:hint="cs"/>
+          <w:b/>
+          <w:bCs/>
+          <w:rtl/>
+        </w:rPr>
+        <w:t>חוק</w:t>
+      </w:r>
+      <w:r>
+        <w:rPr>
+          <w:rFonts w:asciiTheme="minorBidi" w:hAnsiTheme="minorBidi" w:cstheme="minorBidi" w:hint="cs"/>
+          <w:rtl/>
+        </w:rPr>
+        <w:t xml:space="preserve"> </w:t>
+      </w:r>
+      <w:r>
+        <w:rPr>
+          <w:rFonts w:asciiTheme="minorBidi" w:hAnsiTheme="minorBidi" w:cstheme="minorBidi"/>
+          <w:rtl/>
+        </w:rPr>
+        <w:t>–</w:t>
+      </w:r>
+      <w:r>
+        <w:rPr>
+          <w:rFonts w:asciiTheme="minorBidi" w:hAnsiTheme="minorBidi" w:cstheme="minorBidi" w:hint="cs"/>
+          <w:rtl/>
+        </w:rPr>
+        <w:t xml:space="preserve"> כללים המתארים הגבלות והיתרים על קניה במערכת. אוסף של חוקים מגדיר מדיניות קניה או הנחה.</w:t>
+      </w:r>
+    </w:p>
+    <w:p>
+      <w:pPr>
+        <w:bidi/>
+        <w:ind w:left="720"/>
+        <w:jc w:val="both"/>
+        <w:rPr>
+          <w:rFonts w:asciiTheme="minorBidi" w:hAnsiTheme="minorBidi" w:cstheme="minorBidi"/>
+          <w:rtl/>
+        </w:rPr>
+      </w:pPr>
+      <w:r>
+        <w:rPr>
+          <w:rFonts w:asciiTheme="minorBidi" w:hAnsiTheme="minorBidi" w:cstheme="minorBidi"/>
+          <w:b/>
+          <w:bCs/>
+          <w:rtl/>
+        </w:rPr>
+        <w:t>חנות</w:t>
+      </w:r>
+      <w:r>
+        <w:rPr>
+          <w:rFonts w:asciiTheme="minorBidi" w:hAnsiTheme="minorBidi" w:cstheme="minorBidi"/>
+          <w:rtl/>
+        </w:rPr>
+        <w:t xml:space="preserve"> – </w:t>
+      </w:r>
+      <w:r>
+        <w:rPr>
+          <w:rFonts w:asciiTheme="minorBidi" w:hAnsiTheme="minorBidi" w:cstheme="minorBidi" w:hint="cs"/>
+          <w:rtl/>
+        </w:rPr>
+        <w:t>פלטפורמה</w:t>
+      </w:r>
+      <w:r>
+        <w:rPr>
+          <w:rFonts w:asciiTheme="minorBidi" w:hAnsiTheme="minorBidi" w:cstheme="minorBidi"/>
+          <w:rtl/>
+        </w:rPr>
+        <w:t xml:space="preserve"> המציעה מוצרים </w:t>
+      </w:r>
+      <w:r>
+        <w:rPr>
+          <w:rFonts w:asciiTheme="minorBidi" w:hAnsiTheme="minorBidi" w:cstheme="minorBidi" w:hint="cs"/>
+          <w:rtl/>
+        </w:rPr>
+        <w:t xml:space="preserve">שונים </w:t>
+      </w:r>
+      <w:r>
+        <w:rPr>
+          <w:rFonts w:asciiTheme="minorBidi" w:hAnsiTheme="minorBidi" w:cstheme="minorBidi"/>
+          <w:rtl/>
+        </w:rPr>
+        <w:t>למכירה. מנוהלת ע"י בעלי חנות ומנהלי חנות.</w:t>
+      </w:r>
+      <w:r>
+        <w:rPr>
+          <w:rFonts w:asciiTheme="minorBidi" w:hAnsiTheme="minorBidi" w:cstheme="minorBidi" w:hint="cs"/>
+          <w:rtl/>
+        </w:rPr>
+        <w:t xml:space="preserve"> פרטיה כוללים שם ייחודי ותיאור של אופי החנות</w:t>
+      </w:r>
+      <w:r>
+        <w:rPr>
+          <w:rFonts w:asciiTheme="minorBidi" w:hAnsiTheme="minorBidi" w:cstheme="minorBidi" w:hint="cs"/>
+          <w:rtl/>
+        </w:rPr>
+        <w:t xml:space="preserve"> שאינו ריק.</w:t>
+      </w:r>
+    </w:p>
+    <w:p>
+      <w:pPr>
+        <w:bidi/>
+        <w:jc w:val="both"/>
+        <w:rPr>
+          <w:rFonts w:asciiTheme="minorBidi" w:hAnsiTheme="minorBidi" w:cstheme="minorBidi"/>
+          <w:b/>
+          <w:bCs/>
+          <w:color w:val="0000FF"/>
+          <w:sz w:val="32"/>
+          <w:szCs w:val="32"/>
+          <w:rtl/>
+        </w:rPr>
+      </w:pPr>
+      <w:r>
+        <w:rPr>
+          <w:rFonts w:asciiTheme="minorBidi" w:hAnsiTheme="minorBidi" w:cstheme="minorBidi" w:hint="cs"/>
+          <w:b/>
+          <w:bCs/>
+          <w:color w:val="0000FF"/>
+          <w:sz w:val="32"/>
+          <w:szCs w:val="32"/>
+          <w:rtl/>
+        </w:rPr>
+        <w:t>ט</w:t>
+      </w:r>
+      <w:r>
+        <w:rPr>
+          <w:rFonts w:asciiTheme="minorBidi" w:hAnsiTheme="minorBidi" w:cstheme="minorBidi"/>
+          <w:b/>
+          <w:bCs/>
+          <w:color w:val="0000FF"/>
+          <w:sz w:val="32"/>
+          <w:szCs w:val="32"/>
+          <w:rtl/>
+        </w:rPr>
+        <w:br/>
+      </w:r>
+    </w:p>
+    <w:p>
+      <w:pPr>
+        <w:bidi/>
+        <w:jc w:val="both"/>
+        <w:rPr>
+          <w:rFonts w:asciiTheme="minorBidi" w:hAnsiTheme="minorBidi" w:cstheme="minorBidi"/>
+          <w:b/>
+          <w:bCs/>
+          <w:color w:val="0000FF"/>
+          <w:sz w:val="32"/>
+          <w:szCs w:val="32"/>
+          <w:rtl/>
+        </w:rPr>
+      </w:pPr>
+      <w:r>
+        <w:rPr>
+          <w:rFonts w:asciiTheme="minorBidi" w:hAnsiTheme="minorBidi" w:cstheme="minorBidi" w:hint="cs"/>
+          <w:b/>
+          <w:bCs/>
+          <w:color w:val="0000FF"/>
+          <w:sz w:val="32"/>
+          <w:szCs w:val="32"/>
+          <w:rtl/>
+        </w:rPr>
+        <w:t>י</w:t>
+      </w:r>
+      <w:r>
+        <w:rPr>
+          <w:rFonts w:asciiTheme="minorBidi" w:hAnsiTheme="minorBidi" w:cstheme="minorBidi"/>
+          <w:b/>
+          <w:bCs/>
+          <w:color w:val="0000FF"/>
+          <w:sz w:val="32"/>
+          <w:szCs w:val="32"/>
+          <w:rtl/>
+        </w:rPr>
+        <w:br/>
+      </w:r>
+    </w:p>
+    <w:p>
+      <w:pPr>
+        <w:bidi/>
+        <w:jc w:val="both"/>
+        <w:rPr>
+          <w:rFonts w:asciiTheme="minorBidi" w:hAnsiTheme="minorBidi" w:cstheme="minorBidi"/>
+          <w:b/>
+          <w:bCs/>
+          <w:color w:val="0000FF"/>
+          <w:sz w:val="32"/>
+          <w:szCs w:val="32"/>
+          <w:rtl/>
+        </w:rPr>
+      </w:pPr>
+      <w:r>
+        <w:rPr>
+          <w:rFonts w:asciiTheme="minorBidi" w:hAnsiTheme="minorBidi" w:cstheme="minorBidi" w:hint="cs"/>
+          <w:b/>
+          <w:bCs/>
+          <w:color w:val="0000FF"/>
+          <w:sz w:val="32"/>
+          <w:szCs w:val="32"/>
+          <w:rtl/>
+        </w:rPr>
+        <w:t>כ</w:t>
+      </w:r>
+      <w:r>
+        <w:rPr>
+          <w:rFonts w:asciiTheme="minorBidi" w:hAnsiTheme="minorBidi" w:cstheme="minorBidi"/>
+          <w:b/>
+          <w:bCs/>
+          <w:color w:val="0000FF"/>
+          <w:sz w:val="32"/>
+          <w:szCs w:val="32"/>
+          <w:rtl/>
+        </w:rPr>
+        <w:br/>
+      </w:r>
+    </w:p>
+    <w:p>
+      <w:pPr>
+        <w:bidi/>
+        <w:jc w:val="both"/>
+        <w:rPr>
+          <w:rFonts w:asciiTheme="minorBidi" w:hAnsiTheme="minorBidi" w:cstheme="minorBidi"/>
+          <w:b/>
+          <w:bCs/>
+          <w:color w:val="0000FF"/>
+          <w:sz w:val="32"/>
+          <w:szCs w:val="32"/>
+          <w:rtl/>
+        </w:rPr>
+      </w:pPr>
+      <w:r>
+        <w:rPr>
+          <w:rFonts w:asciiTheme="minorBidi" w:hAnsiTheme="minorBidi" w:cstheme="minorBidi" w:hint="cs"/>
+          <w:b/>
+          <w:bCs/>
+          <w:color w:val="0000FF"/>
+          <w:sz w:val="32"/>
+          <w:szCs w:val="32"/>
+          <w:rtl/>
+        </w:rPr>
+        <w:t>ל</w:t>
+      </w:r>
+      <w:r>
+        <w:rPr>
+          <w:rFonts w:asciiTheme="minorBidi" w:hAnsiTheme="minorBidi" w:cstheme="minorBidi"/>
+          <w:b/>
+          <w:bCs/>
+          <w:color w:val="0000FF"/>
+          <w:sz w:val="32"/>
+          <w:szCs w:val="32"/>
+          <w:rtl/>
+        </w:rPr>
+        <w:br/>
+      </w:r>
+    </w:p>
+    <w:p>
+      <w:pPr>
+        <w:bidi/>
+        <w:jc w:val="both"/>
+        <w:rPr>
+          <w:rFonts w:asciiTheme="minorBidi" w:hAnsiTheme="minorBidi" w:cstheme="minorBidi"/>
+          <w:b/>
+          <w:bCs/>
+          <w:color w:val="0000FF"/>
+          <w:sz w:val="32"/>
+          <w:szCs w:val="32"/>
+        </w:rPr>
+      </w:pPr>
+      <w:r>
+        <w:rPr>
+          <w:rFonts w:asciiTheme="minorBidi" w:hAnsiTheme="minorBidi" w:cstheme="minorBidi" w:hint="cs"/>
+          <w:b/>
+          <w:bCs/>
+          <w:color w:val="0000FF"/>
+          <w:sz w:val="32"/>
+          <w:szCs w:val="32"/>
+          <w:rtl/>
+        </w:rPr>
+        <w:t>מ</w:t>
+      </w:r>
+    </w:p>
+    <w:p>
+      <w:pPr>
+        <w:bidi/>
+        <w:ind w:left="720"/>
+        <w:jc w:val="both"/>
+        <w:rPr>
+          <w:rFonts w:asciiTheme="minorBidi" w:hAnsiTheme="minorBidi" w:cstheme="minorBidi"/>
+        </w:rPr>
+      </w:pPr>
+      <w:r>
+        <w:rPr>
+          <w:rFonts w:asciiTheme="minorBidi" w:hAnsiTheme="minorBidi" w:cstheme="minorBidi"/>
+          <w:b/>
+          <w:bCs/>
+          <w:rtl/>
+        </w:rPr>
+        <w:lastRenderedPageBreak/>
+        <w:t>מדיניות הנחה</w:t>
+      </w:r>
+      <w:r>
+        <w:rPr>
+          <w:rFonts w:asciiTheme="minorBidi" w:hAnsiTheme="minorBidi" w:cstheme="minorBidi" w:hint="cs"/>
+          <w:rtl/>
+        </w:rPr>
+        <w:t xml:space="preserve"> </w:t>
+      </w:r>
+      <w:r>
+        <w:rPr>
+          <w:rFonts w:asciiTheme="minorBidi" w:hAnsiTheme="minorBidi" w:cstheme="minorBidi"/>
+          <w:rtl/>
+        </w:rPr>
+        <w:t>– בעל חנות או מנהל חנות עם הרשאות מתאימות יכול</w:t>
+      </w:r>
+      <w:r>
+        <w:rPr>
+          <w:rFonts w:asciiTheme="minorBidi" w:hAnsiTheme="minorBidi" w:cstheme="minorBidi" w:hint="cs"/>
+          <w:rtl/>
+        </w:rPr>
+        <w:t>ים</w:t>
+      </w:r>
+      <w:r>
+        <w:rPr>
+          <w:rFonts w:asciiTheme="minorBidi" w:hAnsiTheme="minorBidi" w:cstheme="minorBidi"/>
+          <w:rtl/>
+        </w:rPr>
+        <w:t xml:space="preserve"> לקבוע מדיניות הנחה למוצרי החנות</w:t>
+      </w:r>
+      <w:r>
+        <w:rPr>
+          <w:rFonts w:asciiTheme="minorBidi" w:hAnsiTheme="minorBidi" w:cstheme="minorBidi" w:hint="cs"/>
+          <w:rtl/>
+        </w:rPr>
+        <w:t xml:space="preserve"> (הנחה גלויה או מותנית).</w:t>
+      </w:r>
+    </w:p>
+    <w:p>
+      <w:pPr>
+        <w:bidi/>
+        <w:ind w:left="720"/>
+        <w:jc w:val="both"/>
+        <w:rPr>
+          <w:rFonts w:asciiTheme="minorBidi" w:hAnsiTheme="minorBidi" w:cstheme="minorBidi"/>
+          <w:rtl/>
+        </w:rPr>
+      </w:pPr>
+      <w:r>
+        <w:rPr>
+          <w:rFonts w:asciiTheme="minorBidi" w:hAnsiTheme="minorBidi" w:cstheme="minorBidi"/>
+          <w:b/>
+          <w:bCs/>
+          <w:rtl/>
+        </w:rPr>
+        <w:t>מדיניות קניה</w:t>
+      </w:r>
+      <w:r>
+        <w:rPr>
+          <w:rFonts w:asciiTheme="minorBidi" w:hAnsiTheme="minorBidi" w:cstheme="minorBidi" w:hint="cs"/>
+          <w:b/>
+          <w:bCs/>
+          <w:rtl/>
+        </w:rPr>
+        <w:t xml:space="preserve"> </w:t>
+      </w:r>
+      <w:r>
+        <w:rPr>
+          <w:rFonts w:asciiTheme="minorBidi" w:hAnsiTheme="minorBidi" w:cstheme="minorBidi"/>
+          <w:b/>
+          <w:bCs/>
+          <w:rtl/>
+        </w:rPr>
+        <w:t xml:space="preserve">– </w:t>
+      </w:r>
+      <w:r>
+        <w:rPr>
+          <w:rFonts w:asciiTheme="minorBidi" w:hAnsiTheme="minorBidi" w:cstheme="minorBidi"/>
+          <w:rtl/>
+        </w:rPr>
+        <w:t>בעל חנות או מנהל חנות עם הרשאות מתאימות יכול</w:t>
+      </w:r>
+      <w:r>
+        <w:rPr>
+          <w:rFonts w:asciiTheme="minorBidi" w:hAnsiTheme="minorBidi" w:cstheme="minorBidi" w:hint="cs"/>
+          <w:rtl/>
+        </w:rPr>
+        <w:t>ים</w:t>
+      </w:r>
+      <w:r>
+        <w:rPr>
+          <w:rFonts w:asciiTheme="minorBidi" w:hAnsiTheme="minorBidi" w:cstheme="minorBidi"/>
+          <w:rtl/>
+        </w:rPr>
+        <w:t xml:space="preserve"> ל</w:t>
+      </w:r>
+      <w:r>
+        <w:rPr>
+          <w:rFonts w:asciiTheme="minorBidi" w:hAnsiTheme="minorBidi" w:cstheme="minorBidi" w:hint="cs"/>
+          <w:rtl/>
+        </w:rPr>
+        <w:t xml:space="preserve">הגדיר </w:t>
+      </w:r>
+      <w:r>
+        <w:rPr>
+          <w:rFonts w:asciiTheme="minorBidi" w:hAnsiTheme="minorBidi" w:cstheme="minorBidi"/>
+          <w:rtl/>
+        </w:rPr>
+        <w:t>מי רשאי לקנות מוצרים בחנות, מהם מסלולי הרכישה, ומהם הכללים החלים עליהם</w:t>
+      </w:r>
+      <w:r>
+        <w:rPr>
+          <w:rFonts w:asciiTheme="minorBidi" w:hAnsiTheme="minorBidi" w:cstheme="minorBidi" w:hint="cs"/>
+          <w:rtl/>
+        </w:rPr>
+        <w:t>.</w:t>
+      </w:r>
+    </w:p>
+    <w:p>
+      <w:pPr>
+        <w:bidi/>
+        <w:ind w:left="720"/>
+        <w:jc w:val="both"/>
+        <w:rPr>
+          <w:rFonts w:asciiTheme="minorBidi" w:hAnsiTheme="minorBidi" w:cstheme="minorBidi"/>
+          <w:rtl/>
+        </w:rPr>
+      </w:pPr>
+      <w:r>
+        <w:rPr>
+          <w:rFonts w:asciiTheme="minorBidi" w:hAnsiTheme="minorBidi" w:cstheme="minorBidi" w:hint="cs"/>
+          <w:b/>
+          <w:bCs/>
+          <w:rtl/>
+        </w:rPr>
+        <w:t>מוכר</w:t>
+      </w:r>
+      <w:r>
+        <w:rPr>
+          <w:rFonts w:asciiTheme="minorBidi" w:hAnsiTheme="minorBidi" w:cstheme="minorBidi" w:hint="cs"/>
+          <w:rtl/>
+        </w:rPr>
+        <w:t xml:space="preserve"> </w:t>
+      </w:r>
+      <w:r>
+        <w:rPr>
+          <w:rFonts w:asciiTheme="minorBidi" w:hAnsiTheme="minorBidi" w:cstheme="minorBidi"/>
+          <w:rtl/>
+        </w:rPr>
+        <w:t>–</w:t>
+      </w:r>
+      <w:r>
+        <w:rPr>
+          <w:rFonts w:asciiTheme="minorBidi" w:hAnsiTheme="minorBidi" w:cstheme="minorBidi" w:hint="cs"/>
+          <w:rtl/>
+        </w:rPr>
+        <w:t xml:space="preserve"> מוגדר עבור חנות מסוימת. יכול להיות בעל החנות או מנהל החנות.</w:t>
+      </w:r>
+    </w:p>
+    <w:p>
+      <w:pPr>
+        <w:bidi/>
+        <w:ind w:left="720"/>
+        <w:jc w:val="both"/>
+        <w:rPr>
+          <w:rFonts w:asciiTheme="minorBidi" w:hAnsiTheme="minorBidi" w:cstheme="minorBidi"/>
+        </w:rPr>
+      </w:pPr>
+      <w:r>
+        <w:rPr>
+          <w:rFonts w:asciiTheme="minorBidi" w:hAnsiTheme="minorBidi" w:cstheme="minorBidi"/>
+          <w:b/>
+          <w:bCs/>
+          <w:rtl/>
+        </w:rPr>
+        <w:t>מוצר</w:t>
+      </w:r>
+      <w:r>
+        <w:rPr>
+          <w:rFonts w:asciiTheme="minorBidi" w:hAnsiTheme="minorBidi" w:cstheme="minorBidi"/>
+          <w:rtl/>
+        </w:rPr>
+        <w:t xml:space="preserve"> – </w:t>
+      </w:r>
       <w:bookmarkStart w:id="0" w:name="_GoBack"/>
       <w:bookmarkEnd w:id="0"/>
-    </w:p>
-    <w:p>
-      <w:pPr>
-        <w:bidi/>
-        <w:ind w:left="720"/>
-        <w:jc w:val="both"/>
-        <w:rPr>
-          <w:rFonts w:asciiTheme="minorBidi" w:hAnsiTheme="minorBidi" w:cstheme="minorBidi"/>
-          <w:rtl/>
-        </w:rPr>
-      </w:pPr>
-    </w:p>
-    <w:p>
-      <w:pPr>
-        <w:bidi/>
-        <w:jc w:val="both"/>
-        <w:rPr>
-          <w:rFonts w:asciiTheme="minorBidi" w:hAnsiTheme="minorBidi" w:cstheme="minorBidi"/>
-          <w:b/>
-          <w:bCs/>
-          <w:color w:val="0000FF"/>
-          <w:sz w:val="32"/>
-          <w:szCs w:val="32"/>
-          <w:rtl/>
-        </w:rPr>
-      </w:pPr>
-      <w:r>
-        <w:rPr>
-          <w:rFonts w:asciiTheme="minorBidi" w:hAnsiTheme="minorBidi" w:cstheme="minorBidi" w:hint="cs"/>
-          <w:b/>
-          <w:bCs/>
-          <w:color w:val="0000FF"/>
-          <w:sz w:val="32"/>
-          <w:szCs w:val="32"/>
-          <w:rtl/>
-        </w:rPr>
-        <w:t>ו</w:t>
-      </w:r>
-      <w:r>
-        <w:rPr>
-          <w:rFonts w:asciiTheme="minorBidi" w:hAnsiTheme="minorBidi" w:cstheme="minorBidi"/>
-          <w:b/>
-          <w:bCs/>
-          <w:color w:val="0000FF"/>
-          <w:sz w:val="32"/>
-          <w:szCs w:val="32"/>
-          <w:rtl/>
-        </w:rPr>
-        <w:br/>
-      </w:r>
-    </w:p>
-    <w:p>
-      <w:pPr>
-        <w:bidi/>
-        <w:jc w:val="both"/>
-        <w:rPr>
-          <w:rFonts w:asciiTheme="minorBidi" w:hAnsiTheme="minorBidi" w:cstheme="minorBidi"/>
-          <w:b/>
-          <w:bCs/>
-          <w:color w:val="0000FF"/>
-          <w:sz w:val="32"/>
-          <w:szCs w:val="32"/>
-          <w:rtl/>
-        </w:rPr>
-      </w:pPr>
-      <w:r>
-        <w:rPr>
-          <w:rFonts w:asciiTheme="minorBidi" w:hAnsiTheme="minorBidi" w:cstheme="minorBidi" w:hint="cs"/>
-          <w:b/>
-          <w:bCs/>
-          <w:color w:val="0000FF"/>
-          <w:sz w:val="32"/>
-          <w:szCs w:val="32"/>
-          <w:rtl/>
-        </w:rPr>
-        <w:t>ז</w:t>
-      </w:r>
-      <w:r>
-        <w:rPr>
-          <w:rFonts w:asciiTheme="minorBidi" w:hAnsiTheme="minorBidi" w:cstheme="minorBidi"/>
-          <w:b/>
-          <w:bCs/>
-          <w:color w:val="0000FF"/>
-          <w:sz w:val="32"/>
-          <w:szCs w:val="32"/>
-          <w:rtl/>
-        </w:rPr>
-        <w:br/>
-      </w:r>
-    </w:p>
-    <w:p>
-      <w:pPr>
-        <w:bidi/>
-        <w:jc w:val="both"/>
-        <w:rPr>
-          <w:rFonts w:asciiTheme="minorBidi" w:hAnsiTheme="minorBidi" w:cstheme="minorBidi"/>
-          <w:b/>
-          <w:bCs/>
-          <w:color w:val="0000FF"/>
-          <w:sz w:val="32"/>
-          <w:szCs w:val="32"/>
-        </w:rPr>
-      </w:pPr>
-      <w:r>
-        <w:rPr>
-          <w:rFonts w:asciiTheme="minorBidi" w:hAnsiTheme="minorBidi" w:cstheme="minorBidi" w:hint="cs"/>
-          <w:b/>
-          <w:bCs/>
-          <w:color w:val="0000FF"/>
-          <w:sz w:val="32"/>
-          <w:szCs w:val="32"/>
-          <w:rtl/>
-        </w:rPr>
-        <w:t>ח</w:t>
-      </w:r>
-    </w:p>
-    <w:p>
-      <w:pPr>
-        <w:bidi/>
-        <w:ind w:left="720"/>
-        <w:jc w:val="both"/>
-        <w:rPr>
-          <w:rFonts w:asciiTheme="minorBidi" w:hAnsiTheme="minorBidi" w:cstheme="minorBidi"/>
-          <w:rtl/>
-        </w:rPr>
-      </w:pPr>
-      <w:r>
-        <w:rPr>
-          <w:rFonts w:asciiTheme="minorBidi" w:hAnsiTheme="minorBidi" w:cstheme="minorBidi" w:hint="cs"/>
-          <w:b/>
-          <w:bCs/>
-          <w:rtl/>
-        </w:rPr>
-        <w:t>חבילה</w:t>
-      </w:r>
-      <w:r>
-        <w:rPr>
-          <w:rFonts w:asciiTheme="minorBidi" w:hAnsiTheme="minorBidi" w:cstheme="minorBidi" w:hint="cs"/>
-          <w:rtl/>
-        </w:rPr>
-        <w:t xml:space="preserve"> </w:t>
-      </w:r>
-      <w:r>
-        <w:rPr>
-          <w:rFonts w:asciiTheme="minorBidi" w:hAnsiTheme="minorBidi" w:cstheme="minorBidi"/>
-          <w:rtl/>
-        </w:rPr>
-        <w:t>–</w:t>
-      </w:r>
-      <w:r>
-        <w:rPr>
-          <w:rFonts w:asciiTheme="minorBidi" w:hAnsiTheme="minorBidi" w:cstheme="minorBidi" w:hint="cs"/>
-          <w:rtl/>
-        </w:rPr>
-        <w:t xml:space="preserve"> מסופקת ללקוח בעת תהליך רכישה מוצלח. פרטיה כוללים משקל והאם מכילה מוצרים שבירים.</w:t>
-      </w:r>
-    </w:p>
-    <w:p>
-      <w:pPr>
-        <w:bidi/>
-        <w:ind w:left="720"/>
-        <w:jc w:val="both"/>
-        <w:rPr>
-          <w:rFonts w:asciiTheme="minorBidi" w:hAnsiTheme="minorBidi" w:cstheme="minorBidi"/>
-          <w:rtl/>
-        </w:rPr>
-      </w:pPr>
-      <w:r>
-        <w:rPr>
-          <w:rFonts w:asciiTheme="minorBidi" w:hAnsiTheme="minorBidi" w:cstheme="minorBidi" w:hint="cs"/>
-          <w:b/>
-          <w:bCs/>
-          <w:rtl/>
-        </w:rPr>
-        <w:t>חוק</w:t>
-      </w:r>
-      <w:r>
-        <w:rPr>
-          <w:rFonts w:asciiTheme="minorBidi" w:hAnsiTheme="minorBidi" w:cstheme="minorBidi" w:hint="cs"/>
-          <w:rtl/>
-        </w:rPr>
-        <w:t xml:space="preserve"> </w:t>
-      </w:r>
-      <w:r>
-        <w:rPr>
-          <w:rFonts w:asciiTheme="minorBidi" w:hAnsiTheme="minorBidi" w:cstheme="minorBidi"/>
-          <w:rtl/>
-        </w:rPr>
-        <w:t>–</w:t>
-      </w:r>
-      <w:r>
-        <w:rPr>
-          <w:rFonts w:asciiTheme="minorBidi" w:hAnsiTheme="minorBidi" w:cstheme="minorBidi" w:hint="cs"/>
-          <w:rtl/>
-        </w:rPr>
-        <w:t xml:space="preserve"> כללים המתארים הגבלות והיתרים על קניה במערכת. אוסף של חוקים מגדיר מדיניות קניה או הנחה.</w:t>
-      </w:r>
-    </w:p>
-    <w:p>
-      <w:pPr>
-        <w:bidi/>
-        <w:ind w:left="720"/>
-        <w:jc w:val="both"/>
-        <w:rPr>
-          <w:rFonts w:asciiTheme="minorBidi" w:hAnsiTheme="minorBidi" w:cstheme="minorBidi"/>
-          <w:rtl/>
-        </w:rPr>
-      </w:pPr>
-      <w:r>
-        <w:rPr>
-          <w:rFonts w:asciiTheme="minorBidi" w:hAnsiTheme="minorBidi" w:cstheme="minorBidi"/>
-          <w:b/>
-          <w:bCs/>
-          <w:rtl/>
-        </w:rPr>
-        <w:t>חנות</w:t>
-      </w:r>
-      <w:r>
-        <w:rPr>
-          <w:rFonts w:asciiTheme="minorBidi" w:hAnsiTheme="minorBidi" w:cstheme="minorBidi"/>
-          <w:rtl/>
-        </w:rPr>
-        <w:t xml:space="preserve"> – </w:t>
-      </w:r>
-      <w:r>
-        <w:rPr>
-          <w:rFonts w:asciiTheme="minorBidi" w:hAnsiTheme="minorBidi" w:cstheme="minorBidi" w:hint="cs"/>
-          <w:rtl/>
-        </w:rPr>
-        <w:t>פלטפורמה</w:t>
-      </w:r>
-      <w:r>
-        <w:rPr>
-          <w:rFonts w:asciiTheme="minorBidi" w:hAnsiTheme="minorBidi" w:cstheme="minorBidi"/>
-          <w:rtl/>
-        </w:rPr>
-        <w:t xml:space="preserve"> המציעה מוצרים </w:t>
-      </w:r>
-      <w:r>
-        <w:rPr>
-          <w:rFonts w:asciiTheme="minorBidi" w:hAnsiTheme="minorBidi" w:cstheme="minorBidi" w:hint="cs"/>
-          <w:rtl/>
-        </w:rPr>
-        <w:t xml:space="preserve">שונים </w:t>
-      </w:r>
-      <w:r>
-        <w:rPr>
-          <w:rFonts w:asciiTheme="minorBidi" w:hAnsiTheme="minorBidi" w:cstheme="minorBidi"/>
-          <w:rtl/>
-        </w:rPr>
-        <w:t>למכירה. מנוהלת ע"י בעלי חנות ומנהלי חנות.</w:t>
-      </w:r>
-      <w:r>
-        <w:rPr>
-          <w:rFonts w:asciiTheme="minorBidi" w:hAnsiTheme="minorBidi" w:cstheme="minorBidi" w:hint="cs"/>
-          <w:rtl/>
-        </w:rPr>
-        <w:t xml:space="preserve"> פרטיה כוללים שם ייחודי ותיאור של אופי החנות</w:t>
-      </w:r>
-      <w:r>
-        <w:rPr>
-          <w:rFonts w:asciiTheme="minorBidi" w:hAnsiTheme="minorBidi" w:cstheme="minorBidi" w:hint="cs"/>
-          <w:rtl/>
-        </w:rPr>
-        <w:t xml:space="preserve"> שאינו ריק.</w:t>
-      </w:r>
-    </w:p>
-    <w:p>
-      <w:pPr>
-        <w:bidi/>
-        <w:jc w:val="both"/>
-        <w:rPr>
-          <w:rFonts w:asciiTheme="minorBidi" w:hAnsiTheme="minorBidi" w:cstheme="minorBidi"/>
-          <w:b/>
-          <w:bCs/>
-          <w:color w:val="0000FF"/>
-          <w:sz w:val="32"/>
-          <w:szCs w:val="32"/>
-          <w:rtl/>
-        </w:rPr>
-      </w:pPr>
-      <w:r>
-        <w:rPr>
-          <w:rFonts w:asciiTheme="minorBidi" w:hAnsiTheme="minorBidi" w:cstheme="minorBidi" w:hint="cs"/>
-          <w:b/>
-          <w:bCs/>
-          <w:color w:val="0000FF"/>
-          <w:sz w:val="32"/>
-          <w:szCs w:val="32"/>
-          <w:rtl/>
-        </w:rPr>
-        <w:t>ט</w:t>
-      </w:r>
-      <w:r>
-        <w:rPr>
-          <w:rFonts w:asciiTheme="minorBidi" w:hAnsiTheme="minorBidi" w:cstheme="minorBidi"/>
-          <w:b/>
-          <w:bCs/>
-          <w:color w:val="0000FF"/>
-          <w:sz w:val="32"/>
-          <w:szCs w:val="32"/>
-          <w:rtl/>
-        </w:rPr>
-        <w:br/>
-      </w:r>
-    </w:p>
-    <w:p>
-      <w:pPr>
-        <w:bidi/>
-        <w:jc w:val="both"/>
-        <w:rPr>
-          <w:rFonts w:asciiTheme="minorBidi" w:hAnsiTheme="minorBidi" w:cstheme="minorBidi"/>
-          <w:b/>
-          <w:bCs/>
-          <w:color w:val="0000FF"/>
-          <w:sz w:val="32"/>
-          <w:szCs w:val="32"/>
-          <w:rtl/>
-        </w:rPr>
-      </w:pPr>
-      <w:r>
-        <w:rPr>
-          <w:rFonts w:asciiTheme="minorBidi" w:hAnsiTheme="minorBidi" w:cstheme="minorBidi" w:hint="cs"/>
-          <w:b/>
-          <w:bCs/>
-          <w:color w:val="0000FF"/>
-          <w:sz w:val="32"/>
-          <w:szCs w:val="32"/>
-          <w:rtl/>
-        </w:rPr>
-        <w:t>י</w:t>
-      </w:r>
-      <w:r>
-        <w:rPr>
-          <w:rFonts w:asciiTheme="minorBidi" w:hAnsiTheme="minorBidi" w:cstheme="minorBidi"/>
-          <w:b/>
-          <w:bCs/>
-          <w:color w:val="0000FF"/>
-          <w:sz w:val="32"/>
-          <w:szCs w:val="32"/>
-          <w:rtl/>
-        </w:rPr>
-        <w:br/>
-      </w:r>
-    </w:p>
-    <w:p>
-      <w:pPr>
-        <w:bidi/>
-        <w:jc w:val="both"/>
-        <w:rPr>
-          <w:rFonts w:asciiTheme="minorBidi" w:hAnsiTheme="minorBidi" w:cstheme="minorBidi"/>
-          <w:b/>
-          <w:bCs/>
-          <w:color w:val="0000FF"/>
-          <w:sz w:val="32"/>
-          <w:szCs w:val="32"/>
-          <w:rtl/>
-        </w:rPr>
-      </w:pPr>
-      <w:r>
-        <w:rPr>
-          <w:rFonts w:asciiTheme="minorBidi" w:hAnsiTheme="minorBidi" w:cstheme="minorBidi" w:hint="cs"/>
-          <w:b/>
-          <w:bCs/>
-          <w:color w:val="0000FF"/>
-          <w:sz w:val="32"/>
-          <w:szCs w:val="32"/>
-          <w:rtl/>
-        </w:rPr>
-        <w:t>כ</w:t>
-      </w:r>
-      <w:r>
-        <w:rPr>
-          <w:rFonts w:asciiTheme="minorBidi" w:hAnsiTheme="minorBidi" w:cstheme="minorBidi"/>
-          <w:b/>
-          <w:bCs/>
-          <w:color w:val="0000FF"/>
-          <w:sz w:val="32"/>
-          <w:szCs w:val="32"/>
-          <w:rtl/>
-        </w:rPr>
-        <w:br/>
-      </w:r>
-    </w:p>
-    <w:p>
-      <w:pPr>
-        <w:bidi/>
-        <w:jc w:val="both"/>
-        <w:rPr>
-          <w:rFonts w:asciiTheme="minorBidi" w:hAnsiTheme="minorBidi" w:cstheme="minorBidi"/>
-          <w:b/>
-          <w:bCs/>
-          <w:color w:val="0000FF"/>
-          <w:sz w:val="32"/>
-          <w:szCs w:val="32"/>
-          <w:rtl/>
-        </w:rPr>
-      </w:pPr>
-      <w:r>
-        <w:rPr>
-          <w:rFonts w:asciiTheme="minorBidi" w:hAnsiTheme="minorBidi" w:cstheme="minorBidi" w:hint="cs"/>
-          <w:b/>
-          <w:bCs/>
-          <w:color w:val="0000FF"/>
-          <w:sz w:val="32"/>
-          <w:szCs w:val="32"/>
-          <w:rtl/>
-        </w:rPr>
-        <w:t>ל</w:t>
-      </w:r>
-      <w:r>
-        <w:rPr>
-          <w:rFonts w:asciiTheme="minorBidi" w:hAnsiTheme="minorBidi" w:cstheme="minorBidi"/>
-          <w:b/>
-          <w:bCs/>
-          <w:color w:val="0000FF"/>
-          <w:sz w:val="32"/>
-          <w:szCs w:val="32"/>
-          <w:rtl/>
-        </w:rPr>
-        <w:br/>
-      </w:r>
-    </w:p>
-    <w:p>
-      <w:pPr>
-        <w:bidi/>
-        <w:jc w:val="both"/>
-        <w:rPr>
-          <w:rFonts w:asciiTheme="minorBidi" w:hAnsiTheme="minorBidi" w:cstheme="minorBidi"/>
-          <w:b/>
-          <w:bCs/>
-          <w:color w:val="0000FF"/>
-          <w:sz w:val="32"/>
-          <w:szCs w:val="32"/>
-        </w:rPr>
-      </w:pPr>
-      <w:r>
-        <w:rPr>
-          <w:rFonts w:asciiTheme="minorBidi" w:hAnsiTheme="minorBidi" w:cstheme="minorBidi" w:hint="cs"/>
-          <w:b/>
-          <w:bCs/>
-          <w:color w:val="0000FF"/>
-          <w:sz w:val="32"/>
-          <w:szCs w:val="32"/>
-          <w:rtl/>
-        </w:rPr>
-        <w:t>מ</w:t>
-      </w:r>
-    </w:p>
-    <w:p>
-      <w:pPr>
-        <w:bidi/>
-        <w:ind w:left="720"/>
-        <w:jc w:val="both"/>
-        <w:rPr>
-          <w:rFonts w:asciiTheme="minorBidi" w:hAnsiTheme="minorBidi" w:cstheme="minorBidi"/>
-        </w:rPr>
-      </w:pPr>
-      <w:r>
-        <w:rPr>
-          <w:rFonts w:asciiTheme="minorBidi" w:hAnsiTheme="minorBidi" w:cstheme="minorBidi"/>
-          <w:b/>
-          <w:bCs/>
-          <w:rtl/>
-        </w:rPr>
-        <w:lastRenderedPageBreak/>
-        <w:t>מדיניות הנחה</w:t>
-      </w:r>
-      <w:r>
-        <w:rPr>
-          <w:rFonts w:asciiTheme="minorBidi" w:hAnsiTheme="minorBidi" w:cstheme="minorBidi" w:hint="cs"/>
-          <w:rtl/>
-        </w:rPr>
-        <w:t xml:space="preserve"> </w:t>
-      </w:r>
-      <w:r>
-        <w:rPr>
-          <w:rFonts w:asciiTheme="minorBidi" w:hAnsiTheme="minorBidi" w:cstheme="minorBidi"/>
-          <w:rtl/>
-        </w:rPr>
-        <w:t>– בעל חנות או מנהל חנות עם הרשאות מתאימות יכול</w:t>
-      </w:r>
-      <w:r>
-        <w:rPr>
-          <w:rFonts w:asciiTheme="minorBidi" w:hAnsiTheme="minorBidi" w:cstheme="minorBidi" w:hint="cs"/>
-          <w:rtl/>
-        </w:rPr>
-        <w:t>ים</w:t>
-      </w:r>
-      <w:r>
-        <w:rPr>
-          <w:rFonts w:asciiTheme="minorBidi" w:hAnsiTheme="minorBidi" w:cstheme="minorBidi"/>
-          <w:rtl/>
-        </w:rPr>
-        <w:t xml:space="preserve"> לקבוע מדיניות הנחה למוצרי החנות</w:t>
-      </w:r>
-      <w:r>
-        <w:rPr>
-          <w:rFonts w:asciiTheme="minorBidi" w:hAnsiTheme="minorBidi" w:cstheme="minorBidi" w:hint="cs"/>
-          <w:rtl/>
-        </w:rPr>
-        <w:t xml:space="preserve"> (הנחה גלויה או מותנית).</w:t>
-      </w:r>
-    </w:p>
-    <w:p>
-      <w:pPr>
-        <w:bidi/>
-        <w:ind w:left="720"/>
-        <w:jc w:val="both"/>
-        <w:rPr>
-          <w:rFonts w:asciiTheme="minorBidi" w:hAnsiTheme="minorBidi" w:cstheme="minorBidi"/>
-          <w:rtl/>
-        </w:rPr>
-      </w:pPr>
-      <w:r>
-        <w:rPr>
-          <w:rFonts w:asciiTheme="minorBidi" w:hAnsiTheme="minorBidi" w:cstheme="minorBidi"/>
-          <w:b/>
-          <w:bCs/>
-          <w:rtl/>
-        </w:rPr>
-        <w:t>מדיניות קניה</w:t>
-      </w:r>
-      <w:r>
-        <w:rPr>
-          <w:rFonts w:asciiTheme="minorBidi" w:hAnsiTheme="minorBidi" w:cstheme="minorBidi" w:hint="cs"/>
-          <w:b/>
-          <w:bCs/>
-          <w:rtl/>
-        </w:rPr>
-        <w:t xml:space="preserve"> </w:t>
-      </w:r>
-      <w:r>
-        <w:rPr>
-          <w:rFonts w:asciiTheme="minorBidi" w:hAnsiTheme="minorBidi" w:cstheme="minorBidi"/>
-          <w:b/>
-          <w:bCs/>
-          <w:rtl/>
-        </w:rPr>
-        <w:t xml:space="preserve">– </w:t>
-      </w:r>
-      <w:r>
-        <w:rPr>
-          <w:rFonts w:asciiTheme="minorBidi" w:hAnsiTheme="minorBidi" w:cstheme="minorBidi"/>
-          <w:rtl/>
-        </w:rPr>
-        <w:t>בעל חנות או מנהל חנות עם הרשאות מתאימות יכול</w:t>
-      </w:r>
-      <w:r>
-        <w:rPr>
-          <w:rFonts w:asciiTheme="minorBidi" w:hAnsiTheme="minorBidi" w:cstheme="minorBidi" w:hint="cs"/>
-          <w:rtl/>
-        </w:rPr>
-        <w:t>ים</w:t>
-      </w:r>
-      <w:r>
-        <w:rPr>
-          <w:rFonts w:asciiTheme="minorBidi" w:hAnsiTheme="minorBidi" w:cstheme="minorBidi"/>
-          <w:rtl/>
-        </w:rPr>
-        <w:t xml:space="preserve"> ל</w:t>
-      </w:r>
-      <w:r>
-        <w:rPr>
-          <w:rFonts w:asciiTheme="minorBidi" w:hAnsiTheme="minorBidi" w:cstheme="minorBidi" w:hint="cs"/>
-          <w:rtl/>
-        </w:rPr>
-        <w:t xml:space="preserve">הגדיר </w:t>
-      </w:r>
-      <w:r>
-        <w:rPr>
-          <w:rFonts w:asciiTheme="minorBidi" w:hAnsiTheme="minorBidi" w:cstheme="minorBidi"/>
-          <w:rtl/>
-        </w:rPr>
-        <w:t>מי רשאי לקנות מוצרים בחנות, מהם מסלולי הרכישה, ומהם הכללים החלים עליהם</w:t>
-      </w:r>
-      <w:r>
-        <w:rPr>
-          <w:rFonts w:asciiTheme="minorBidi" w:hAnsiTheme="minorBidi" w:cstheme="minorBidi" w:hint="cs"/>
-          <w:rtl/>
-        </w:rPr>
-        <w:t>.</w:t>
-      </w:r>
-    </w:p>
-    <w:p>
-      <w:pPr>
-        <w:bidi/>
-        <w:ind w:left="720"/>
-        <w:jc w:val="both"/>
-        <w:rPr>
-          <w:rFonts w:asciiTheme="minorBidi" w:hAnsiTheme="minorBidi" w:cstheme="minorBidi"/>
-          <w:rtl/>
-        </w:rPr>
-      </w:pPr>
-      <w:r>
-        <w:rPr>
-          <w:rFonts w:asciiTheme="minorBidi" w:hAnsiTheme="minorBidi" w:cstheme="minorBidi" w:hint="cs"/>
-          <w:b/>
-          <w:bCs/>
-          <w:rtl/>
-        </w:rPr>
-        <w:t>מוכר</w:t>
-      </w:r>
-      <w:r>
-        <w:rPr>
-          <w:rFonts w:asciiTheme="minorBidi" w:hAnsiTheme="minorBidi" w:cstheme="minorBidi" w:hint="cs"/>
-          <w:rtl/>
-        </w:rPr>
-        <w:t xml:space="preserve"> </w:t>
-      </w:r>
-      <w:r>
-        <w:rPr>
-          <w:rFonts w:asciiTheme="minorBidi" w:hAnsiTheme="minorBidi" w:cstheme="minorBidi"/>
-          <w:rtl/>
-        </w:rPr>
-        <w:t>–</w:t>
-      </w:r>
-      <w:r>
-        <w:rPr>
-          <w:rFonts w:asciiTheme="minorBidi" w:hAnsiTheme="minorBidi" w:cstheme="minorBidi" w:hint="cs"/>
-          <w:rtl/>
-        </w:rPr>
-        <w:t xml:space="preserve"> מוגדר עבור חנות מסוימת. יכול להיות בעל החנות או מנהל החנות.</w:t>
-      </w:r>
-    </w:p>
-    <w:p>
-      <w:pPr>
-        <w:bidi/>
-        <w:ind w:left="720"/>
-        <w:jc w:val="both"/>
-        <w:rPr>
-          <w:rFonts w:asciiTheme="minorBidi" w:hAnsiTheme="minorBidi" w:cstheme="minorBidi"/>
-        </w:rPr>
-      </w:pPr>
-      <w:r>
-        <w:rPr>
-          <w:rFonts w:asciiTheme="minorBidi" w:hAnsiTheme="minorBidi" w:cstheme="minorBidi"/>
-          <w:b/>
-          <w:bCs/>
-          <w:rtl/>
-        </w:rPr>
-        <w:t>מוצר</w:t>
-      </w:r>
-      <w:r>
-        <w:rPr>
-          <w:rFonts w:asciiTheme="minorBidi" w:hAnsiTheme="minorBidi" w:cstheme="minorBidi"/>
-          <w:rtl/>
-        </w:rPr>
-        <w:t xml:space="preserve"> – פריט המוצע למכירה בחנות </w:t>
+      <w:r>
+        <w:rPr>
+          <w:rFonts w:asciiTheme="minorBidi" w:hAnsiTheme="minorBidi" w:cstheme="minorBidi"/>
+          <w:rtl/>
+        </w:rPr>
+        <w:t xml:space="preserve">פריט המוצע למכירה בחנות </w:t>
       </w:r>
       <w:r>
         <w:rPr>
@@ -1160,6 +1167,13 @@
           <w:rtl/>
         </w:rPr>
         <w:t>לקונים במערכת. למוצר יש שם, קטגוריה, מחיר וכמות במלאי.</w:t>
+      </w:r>
+      <w:r>
+        <w:rPr>
+          <w:rFonts w:asciiTheme="minorBidi" w:hAnsiTheme="minorBidi" w:cstheme="minorBidi" w:hint="cs"/>
+          <w:rtl/>
+        </w:rPr>
+        <w:t xml:space="preserve"> שם מוצר הוא ייחודי עבור חנות.</w:t>
       </w:r>
     </w:p>
     <w:p>
@@ -2292,7 +2306,7 @@
       </w:pPr>
     </w:pPrDefault>
   </w:docDefaults>
-  <w:latentStyles w:defLockedState="0" w:defUIPriority="99" w:defSemiHidden="0" w:defUnhideWhenUsed="0" w:defQFormat="0" w:count="375">
+  <w:latentStyles w:defLockedState="0" w:defUIPriority="99" w:defSemiHidden="0" w:defUnhideWhenUsed="0" w:defQFormat="0" w:count="376">
     <w:lsdException w:name="Normal" w:uiPriority="0" w:qFormat="1"/>
     <w:lsdException w:name="heading 1" w:uiPriority="9" w:qFormat="1"/>
     <w:lsdException w:name="heading 2" w:semiHidden="1" w:uiPriority="9" w:unhideWhenUsed="1" w:qFormat="1"/>
@@ -2398,7 +2412,6 @@
     <w:lsdException w:name="HTML Sample" w:semiHidden="1" w:unhideWhenUsed="1"/>
     <w:lsdException w:name="HTML Typewriter" w:semiHidden="1" w:unhideWhenUsed="1"/>
     <w:lsdException w:name="HTML Variable" w:semiHidden="1" w:unhideWhenUsed="1"/>
-    <w:lsdException w:name="Normal Table" w:semiHidden="1" w:unhideWhenUsed="1"/>
     <w:lsdException w:name="annotation subject" w:semiHidden="1" w:unhideWhenUsed="1"/>
     <w:lsdException w:name="No List" w:semiHidden="1" w:unhideWhenUsed="1"/>
     <w:lsdException w:name="Outline List 1" w:semiHidden="1" w:unhideWhenUsed="1"/>
@@ -2445,10 +2458,8 @@
     <w:lsdException w:name="Table Subtle 2" w:semiHidden="1" w:unhideWhenUsed="1"/>
     <w:lsdException w:name="Table Web 1" w:semiHidden="1" w:unhideWhenUsed="1"/>
     <w:lsdException w:name="Table Web 2" w:semiHidden="1" w:unhideWhenUsed="1"/>
-    <w:lsdException w:name="Table Web 3" w:semiHidden="1" w:unhideWhenUsed="1"/>
     <w:lsdException w:name="Balloon Text" w:semiHidden="1" w:unhideWhenUsed="1"/>
     <w:lsdException w:name="Table Grid" w:uiPriority="39"/>
-    <w:lsdException w:name="Table Theme" w:semiHidden="1" w:unhideWhenUsed="1"/>
     <w:lsdException w:name="Placeholder Text" w:semiHidden="1"/>
     <w:lsdException w:name="No Spacing" w:uiPriority="1" w:qFormat="1"/>
     <w:lsdException w:name="Light Shading" w:uiPriority="60"/>
@@ -2668,8 +2679,9 @@
     <w:lsdException w:name="Smart Hyperlink" w:semiHidden="1" w:unhideWhenUsed="1"/>
     <w:lsdException w:name="Hashtag" w:semiHidden="1" w:unhideWhenUsed="1"/>
     <w:lsdException w:name="Unresolved Mention" w:semiHidden="1" w:unhideWhenUsed="1"/>
+    <w:lsdException w:name="Smart Link" w:semiHidden="1" w:unhideWhenUsed="1"/>
   </w:latentStyles>
-  <w:style w:type="paragraph" w:default="1" w:styleId="Normal">
+  <w:style w:type="paragraph" w:default="1" w:styleId="a">
     <w:name w:val="Normal"/>
     <w:qFormat/>
     <w:rsid w:val="005843BA"/>
@@ -2681,11 +2693,11 @@
       <w:rFonts w:cstheme="minorHAnsi"/>
     </w:rPr>
   </w:style>
-  <w:style w:type="paragraph" w:styleId="Heading1">
+  <w:style w:type="paragraph" w:styleId="1">
     <w:name w:val="heading 1"/>
-    <w:basedOn w:val="Normal"/>
-    <w:next w:val="Normal"/>
-    <w:link w:val="Heading1Char"/>
+    <w:basedOn w:val="a"/>
+    <w:next w:val="a"/>
+    <w:link w:val="10"/>
     <w:uiPriority w:val="9"/>
     <w:qFormat/>
     <w:rsid w:val="005843BA"/>
@@ -2704,13 +2716,13 @@
       <w:szCs w:val="32"/>
     </w:rPr>
   </w:style>
-  <w:style w:type="character" w:default="1" w:styleId="DefaultParagraphFont">
+  <w:style w:type="character" w:default="1" w:styleId="a0">
     <w:name w:val="Default Paragraph Font"/>
     <w:uiPriority w:val="1"/>
     <w:semiHidden/>
     <w:unhideWhenUsed/>
   </w:style>
-  <w:style w:type="table" w:default="1" w:styleId="TableNormal">
+  <w:style w:type="table" w:default="1" w:styleId="a1">
     <w:name w:val="Normal Table"/>
     <w:uiPriority w:val="99"/>
     <w:semiHidden/>
@@ -2725,16 +2737,16 @@
       </w:tblCellMar>
     </w:tblPr>
   </w:style>
-  <w:style w:type="numbering" w:default="1" w:styleId="NoList">
+  <w:style w:type="numbering" w:default="1" w:styleId="a2">
     <w:name w:val="No List"/>
     <w:uiPriority w:val="99"/>
     <w:semiHidden/>
     <w:unhideWhenUsed/>
   </w:style>
-  <w:style w:type="character" w:customStyle="1" w:styleId="Heading1Char">
-    <w:name w:val="Heading 1 Char"/>
-    <w:basedOn w:val="DefaultParagraphFont"/>
-    <w:link w:val="Heading1"/>
+  <w:style w:type="character" w:customStyle="1" w:styleId="10">
+    <w:name w:val="כותרת 1 תו"/>
+    <w:basedOn w:val="a0"/>
+    <w:link w:val="1"/>
     <w:uiPriority w:val="9"/>
     <w:rsid w:val="005843BA"/>
     <w:rPr>
@@ -2744,9 +2756,9 @@
       <w:szCs w:val="32"/>
     </w:rPr>
   </w:style>
-  <w:style w:type="paragraph" w:styleId="ListParagraph">
+  <w:style w:type="paragraph" w:styleId="a3">
     <w:name w:val="List Paragraph"/>
-    <w:basedOn w:val="Normal"/>
+    <w:basedOn w:val="a"/>
     <w:uiPriority w:val="34"/>
     <w:qFormat/>
     <w:rsid w:val="005843BA"/>

</xml_diff>